<commit_message>
Se arregla el certificado resumen mensual y la funcion de recaudos
</commit_message>
<xml_diff>
--- a/output/templates_GCC/CertificadoMensual_ARMENIA.docx
+++ b/output/templates_GCC/CertificadoMensual_ARMENIA.docx
@@ -100,10 +100,10 @@
       </w:r>
       <w:r>
         <w:tab/>
-        <w:t xml:space="preserve">Período: del 2024-12-01 00:00:00 al </w:t>
+        <w:t xml:space="preserve">Período: del 2025-02-01 00:00:00 al </w:t>
       </w:r>
       <w:r>
-        <w:t>2024-12-31 00:00:00</w:t>
+        <w:t>2025-02-28 00:00:00</w:t>
       </w:r>
     </w:p>
     <w:p>
@@ -1426,7 +1426,7 @@
                 <w:lang w:eastAsia="es-CO"/>
                 <w14:ligatures w14:val="none"/>
               </w:rPr>
-              <w:t>475</w:t>
+              <w:t>486</w:t>
             </w:r>
           </w:p>
         </w:tc>
@@ -1477,7 +1477,7 @@
                 <w:lang w:eastAsia="es-CO"/>
                 <w14:ligatures w14:val="none"/>
               </w:rPr>
-              <w:t>1830816251</w:t>
+              <w:t>1.902.674.563</w:t>
             </w:r>
           </w:p>
         </w:tc>
@@ -1528,7 +1528,7 @@
                 <w:lang w:eastAsia="es-CO"/>
                 <w14:ligatures w14:val="none"/>
               </w:rPr>
-              <w:t>18</w:t>
+              <w:t>24</w:t>
             </w:r>
           </w:p>
         </w:tc>
@@ -1579,7 +1579,7 @@
                 <w:lang w:eastAsia="es-CO"/>
                 <w14:ligatures w14:val="none"/>
               </w:rPr>
-              <w:t>63420000</w:t>
+              <w:t>85.858.078</w:t>
             </w:r>
           </w:p>
         </w:tc>
@@ -1630,7 +1630,7 @@
                 <w:lang w:eastAsia="es-CO"/>
                 <w14:ligatures w14:val="none"/>
               </w:rPr>
-              <w:t>4</w:t>
+              <w:t>37</w:t>
             </w:r>
           </w:p>
         </w:tc>
@@ -1681,7 +1681,7 @@
                 <w:lang w:eastAsia="es-CO"/>
                 <w14:ligatures w14:val="none"/>
               </w:rPr>
-              <w:t>40269722</w:t>
+              <w:t>144.811.361</w:t>
             </w:r>
           </w:p>
         </w:tc>
@@ -1834,7 +1834,7 @@
                 <w:lang w:eastAsia="es-CO"/>
                 <w14:ligatures w14:val="none"/>
               </w:rPr>
-              <w:t>13</w:t>
+              <w:t>14</w:t>
             </w:r>
           </w:p>
         </w:tc>
@@ -1885,7 +1885,7 @@
                 <w:lang w:eastAsia="es-CO"/>
                 <w14:ligatures w14:val="none"/>
               </w:rPr>
-              <w:t>40133338</w:t>
+              <w:t>79.968.500</w:t>
             </w:r>
           </w:p>
         </w:tc>
@@ -1987,7 +1987,7 @@
                 <w:lang w:eastAsia="es-CO"/>
                 <w14:ligatures w14:val="none"/>
               </w:rPr>
-              <w:t>-62357</w:t>
+              <w:t>-925.784</w:t>
             </w:r>
           </w:p>
         </w:tc>
@@ -2038,7 +2038,7 @@
                 <w:lang w:eastAsia="es-CO"/>
                 <w14:ligatures w14:val="none"/>
               </w:rPr>
-              <w:t>0</w:t>
+              <w:t>459</w:t>
             </w:r>
           </w:p>
         </w:tc>
@@ -2089,7 +2089,7 @@
                 <w:lang w:eastAsia="es-CO"/>
                 <w14:ligatures w14:val="none"/>
               </w:rPr>
-              <w:t>-34189</w:t>
+              <w:t>1.762.826.996</w:t>
             </w:r>
           </w:p>
         </w:tc>
@@ -2263,7 +2263,7 @@
                 <w:lang w:eastAsia="es-CO"/>
                 <w14:ligatures w14:val="none"/>
               </w:rPr>
-              <w:t>2577316224</w:t>
+              <w:t>2.608.875.178</w:t>
             </w:r>
           </w:p>
         </w:tc>
@@ -2353,7 +2353,7 @@
                 <w:lang w:eastAsia="es-CO"/>
                 <w14:ligatures w14:val="none"/>
               </w:rPr>
-              <w:t>42209437</w:t>
+              <w:t>40.027.083</w:t>
             </w:r>
           </w:p>
         </w:tc>
@@ -2443,7 +2443,7 @@
                 <w:lang w:eastAsia="es-CO"/>
                 <w14:ligatures w14:val="none"/>
               </w:rPr>
-              <w:t>12395389</w:t>
+              <w:t>17.256.121</w:t>
             </w:r>
           </w:p>
         </w:tc>
@@ -2623,7 +2623,7 @@
                 <w:lang w:eastAsia="es-CO"/>
                 <w14:ligatures w14:val="none"/>
               </w:rPr>
-              <w:t>2713594</w:t>
+              <w:t>5.105.990</w:t>
             </w:r>
           </w:p>
         </w:tc>
@@ -2713,7 +2713,7 @@
                 <w:lang w:eastAsia="es-CO"/>
                 <w14:ligatures w14:val="none"/>
               </w:rPr>
-              <w:t>-2335</w:t>
+              <w:t>54.473</w:t>
             </w:r>
           </w:p>
         </w:tc>
@@ -2803,7 +2803,7 @@
                 <w:lang w:eastAsia="es-CO"/>
                 <w14:ligatures w14:val="none"/>
               </w:rPr>
-              <w:t>0</w:t>
+              <w:t>2.626.594.623</w:t>
             </w:r>
           </w:p>
         </w:tc>
@@ -2977,7 +2977,7 @@
                 <w:lang w:eastAsia="es-CO"/>
                 <w14:ligatures w14:val="none"/>
               </w:rPr>
-              <w:t>239566</w:t>
+              <w:t>175.387</w:t>
             </w:r>
           </w:p>
         </w:tc>
@@ -3157,7 +3157,7 @@
                 <w:lang w:eastAsia="es-CO"/>
                 <w14:ligatures w14:val="none"/>
               </w:rPr>
-              <w:t>4886</w:t>
+              <w:t>4.922</w:t>
             </w:r>
           </w:p>
         </w:tc>
@@ -3427,7 +3427,7 @@
                 <w:lang w:eastAsia="es-CO"/>
                 <w14:ligatures w14:val="none"/>
               </w:rPr>
-              <w:t>-54826</w:t>
+              <w:t>-59.500</w:t>
             </w:r>
           </w:p>
         </w:tc>
@@ -3517,7 +3517,7 @@
                 <w:lang w:eastAsia="es-CO"/>
                 <w14:ligatures w14:val="none"/>
               </w:rPr>
-              <w:t>0</w:t>
+              <w:t>110.965</w:t>
             </w:r>
           </w:p>
         </w:tc>
@@ -3691,7 +3691,7 @@
                 <w:lang w:eastAsia="es-CO"/>
                 <w14:ligatures w14:val="none"/>
               </w:rPr>
-              <w:t>3049624004</w:t>
+              <w:t>3.158.917.627</w:t>
             </w:r>
           </w:p>
         </w:tc>
@@ -3781,7 +3781,7 @@
                 <w:lang w:eastAsia="es-CO"/>
                 <w14:ligatures w14:val="none"/>
               </w:rPr>
-              <w:t>59994592</w:t>
+              <w:t>-18.002.129</w:t>
             </w:r>
           </w:p>
         </w:tc>
@@ -4026,7 +4026,7 @@
                 <w:lang w:eastAsia="es-CO"/>
                 <w14:ligatures w14:val="none"/>
               </w:rPr>
-              <w:t>42846932</w:t>
+              <w:t>85.074.490</w:t>
             </w:r>
           </w:p>
         </w:tc>
@@ -4182,7 +4182,7 @@
                 <w:lang w:eastAsia="es-CO"/>
                 <w14:ligatures w14:val="none"/>
               </w:rPr>
-              <w:t>3066771664</w:t>
+              <w:t>3.055.841.008</w:t>
             </w:r>
           </w:p>
         </w:tc>
@@ -4304,7 +4304,7 @@
                 <w:lang w:eastAsia="es-CO"/>
                 <w14:ligatures w14:val="none"/>
               </w:rPr>
-              <w:t>4</w:t>
+              <w:t>6</w:t>
             </w:r>
           </w:p>
         </w:tc>
@@ -4354,7 +4354,7 @@
                 <w:lang w:eastAsia="es-CO"/>
                 <w14:ligatures w14:val="none"/>
               </w:rPr>
-              <w:t>43020479</w:t>
+              <w:t>54.413.153</w:t>
             </w:r>
           </w:p>
         </w:tc>
@@ -4404,7 +4404,7 @@
                 <w:lang w:eastAsia="es-CO"/>
                 <w14:ligatures w14:val="none"/>
               </w:rPr>
-              <w:t>3</w:t>
+              <w:t>1</w:t>
             </w:r>
           </w:p>
         </w:tc>
@@ -4454,7 +4454,7 @@
                 <w:lang w:eastAsia="es-CO"/>
                 <w14:ligatures w14:val="none"/>
               </w:rPr>
-              <w:t>13128715</w:t>
+              <w:t>5.013.318</w:t>
             </w:r>
           </w:p>
         </w:tc>
@@ -4554,7 +4554,7 @@
                 <w:lang w:eastAsia="es-CO"/>
                 <w14:ligatures w14:val="none"/>
               </w:rPr>
-              <w:t>1648518</w:t>
+              <w:t>3.261.577</w:t>
             </w:r>
           </w:p>
         </w:tc>
@@ -4904,7 +4904,7 @@
                 <w:lang w:eastAsia="es-CO"/>
                 <w14:ligatures w14:val="none"/>
               </w:rPr>
-              <w:t>0</w:t>
+              <w:t>6</w:t>
             </w:r>
           </w:p>
         </w:tc>
@@ -4954,7 +4954,7 @@
                 <w:lang w:eastAsia="es-CO"/>
                 <w14:ligatures w14:val="none"/>
               </w:rPr>
-              <w:t>0</w:t>
+              <w:t>56.164.894</w:t>
             </w:r>
           </w:p>
         </w:tc>
@@ -5126,7 +5126,7 @@
                 <w:lang w:eastAsia="es-CO"/>
                 <w14:ligatures w14:val="none"/>
               </w:rPr>
-              <w:t>18382577</w:t>
+              <w:t>19.570.208</w:t>
             </w:r>
           </w:p>
         </w:tc>
@@ -5214,7 +5214,7 @@
                 <w:lang w:eastAsia="es-CO"/>
                 <w14:ligatures w14:val="none"/>
               </w:rPr>
-              <w:t>669127</w:t>
+              <w:t>411.258</w:t>
             </w:r>
           </w:p>
         </w:tc>
@@ -5302,7 +5302,7 @@
                 <w:lang w:eastAsia="es-CO"/>
                 <w14:ligatures w14:val="none"/>
               </w:rPr>
-              <w:t>66240</w:t>
+              <w:t>86.851</w:t>
             </w:r>
           </w:p>
         </w:tc>
@@ -5566,7 +5566,7 @@
                 <w:lang w:eastAsia="es-CO"/>
                 <w14:ligatures w14:val="none"/>
               </w:rPr>
-              <w:t>101</w:t>
+              <w:t>455</w:t>
             </w:r>
           </w:p>
         </w:tc>
@@ -5654,7 +5654,7 @@
                 <w:lang w:eastAsia="es-CO"/>
                 <w14:ligatures w14:val="none"/>
               </w:rPr>
-              <w:t>0</w:t>
+              <w:t>19.895.070</w:t>
             </w:r>
           </w:p>
         </w:tc>
@@ -5826,7 +5826,7 @@
                 <w:lang w:eastAsia="es-CO"/>
                 <w14:ligatures w14:val="none"/>
               </w:rPr>
-              <w:t>38800</w:t>
+              <w:t>21.400</w:t>
             </w:r>
           </w:p>
         </w:tc>
@@ -6266,7 +6266,7 @@
                 <w:lang w:eastAsia="es-CO"/>
                 <w14:ligatures w14:val="none"/>
               </w:rPr>
-              <w:t>-17400</w:t>
+              <w:t>0</w:t>
             </w:r>
           </w:p>
         </w:tc>
@@ -6354,7 +6354,7 @@
                 <w:lang w:eastAsia="es-CO"/>
                 <w14:ligatures w14:val="none"/>
               </w:rPr>
-              <w:t>0</w:t>
+              <w:t>21.400</w:t>
             </w:r>
           </w:p>
         </w:tc>
@@ -6538,7 +6538,7 @@
                 <w:lang w:eastAsia="es-CO"/>
                 <w14:ligatures w14:val="none"/>
               </w:rPr>
-              <w:t>3656235</w:t>
+              <w:t>3.656.235</w:t>
             </w:r>
           </w:p>
         </w:tc>
@@ -6588,13 +6588,113 @@
                 <w:lang w:eastAsia="es-CO"/>
                 <w14:ligatures w14:val="none"/>
               </w:rPr>
+              <w:t>1</w:t>
+            </w:r>
+          </w:p>
+        </w:tc>
+        <w:tc>
+          <w:tcPr>
+            <w:tcW w:w="1417" w:type="dxa"/>
+            <w:tcBorders>
+              <w:top w:val="nil"/>
+              <w:left w:val="nil"/>
+              <w:bottom w:val="single" w:sz="8" w:space="0" w:color="auto"/>
+              <w:right w:val="single" w:sz="8" w:space="0" w:color="auto"/>
+            </w:tcBorders>
+            <w:shd w:val="clear" w:color="auto" w:fill="auto"/>
+          </w:tcPr>
+          <w:p>
+            <w:pPr>
+              <w:spacing w:after="0" w:line="240" w:lineRule="auto"/>
+              <w:rPr>
+                <w:rFonts w:ascii="Calibri" w:eastAsia="Times New Roman" w:hAnsi="Calibri" w:cs="Calibri"/>
+                <w:color w:val="000000"/>
+                <w:kern w:val="0"/>
+                <w:sz w:val="16"/>
+                <w:szCs w:val="16"/>
+                <w:lang w:eastAsia="es-CO"/>
+                <w14:ligatures w14:val="none"/>
+              </w:rPr>
+            </w:pPr>
+            <w:r>
+              <w:rPr>
+                <w:rFonts w:ascii="Calibri" w:eastAsia="Times New Roman" w:hAnsi="Calibri" w:cs="Calibri"/>
+                <w:color w:val="000000"/>
+                <w:kern w:val="0"/>
+                <w:sz w:val="16"/>
+                <w:szCs w:val="16"/>
+                <w:lang w:eastAsia="es-CO"/>
+                <w14:ligatures w14:val="none"/>
+              </w:rPr>
+              <w:t> </w:t>
+            </w:r>
+            <w:r>
+              <w:rPr>
+                <w:rFonts w:ascii="Calibri" w:eastAsia="Times New Roman" w:hAnsi="Calibri" w:cs="Calibri"/>
+                <w:color w:val="000000"/>
+                <w:kern w:val="0"/>
+                <w:sz w:val="16"/>
+                <w:szCs w:val="16"/>
+                <w:lang w:eastAsia="es-CO"/>
+                <w14:ligatures w14:val="none"/>
+              </w:rPr>
+              <w:t>12.119.142</w:t>
+            </w:r>
+          </w:p>
+        </w:tc>
+        <w:tc>
+          <w:tcPr>
+            <w:tcW w:w="709" w:type="dxa"/>
+            <w:tcBorders>
+              <w:top w:val="nil"/>
+              <w:left w:val="nil"/>
+              <w:bottom w:val="single" w:sz="8" w:space="0" w:color="auto"/>
+              <w:right w:val="single" w:sz="8" w:space="0" w:color="auto"/>
+            </w:tcBorders>
+            <w:shd w:val="clear" w:color="auto" w:fill="auto"/>
+          </w:tcPr>
+          <w:p>
+            <w:pPr>
+              <w:spacing w:after="0" w:line="240" w:lineRule="auto"/>
+              <w:rPr>
+                <w:rFonts w:ascii="Calibri" w:eastAsia="Times New Roman" w:hAnsi="Calibri" w:cs="Calibri"/>
+                <w:color w:val="000000"/>
+                <w:kern w:val="0"/>
+                <w:sz w:val="16"/>
+                <w:szCs w:val="16"/>
+                <w:lang w:eastAsia="es-CO"/>
+                <w14:ligatures w14:val="none"/>
+              </w:rPr>
+            </w:pPr>
+            <w:r>
+              <w:rPr>
+                <w:rFonts w:ascii="Calibri" w:eastAsia="Times New Roman" w:hAnsi="Calibri" w:cs="Calibri"/>
+                <w:color w:val="000000"/>
+                <w:kern w:val="0"/>
+                <w:sz w:val="16"/>
+                <w:szCs w:val="16"/>
+                <w:lang w:eastAsia="es-CO"/>
+                <w14:ligatures w14:val="none"/>
+              </w:rPr>
+              <w:t> </w:t>
+            </w:r>
+            <w:r>
+              <w:rPr>
+                <w:rFonts w:ascii="Calibri" w:eastAsia="Times New Roman" w:hAnsi="Calibri" w:cs="Calibri"/>
+                <w:color w:val="000000"/>
+                <w:kern w:val="0"/>
+                <w:sz w:val="16"/>
+                <w:szCs w:val="16"/>
+                <w:lang w:eastAsia="es-CO"/>
+                <w14:ligatures w14:val="none"/>
+              </w:rPr>
               <w:t>0</w:t>
             </w:r>
           </w:p>
         </w:tc>
         <w:tc>
           <w:tcPr>
-            <w:tcW w:w="1417" w:type="dxa"/>
+            <w:tcW w:w="999" w:type="dxa"/>
             <w:tcBorders>
               <w:top w:val="nil"/>
               <w:left w:val="nil"/>
@@ -6694,7 +6794,7 @@
         </w:tc>
         <w:tc>
           <w:tcPr>
-            <w:tcW w:w="999" w:type="dxa"/>
+            <w:tcW w:w="992" w:type="dxa"/>
             <w:tcBorders>
               <w:top w:val="nil"/>
               <w:left w:val="nil"/>
@@ -6794,6 +6894,106 @@
         </w:tc>
         <w:tc>
           <w:tcPr>
+            <w:tcW w:w="1134" w:type="dxa"/>
+            <w:tcBorders>
+              <w:top w:val="nil"/>
+              <w:left w:val="nil"/>
+              <w:bottom w:val="single" w:sz="8" w:space="0" w:color="auto"/>
+              <w:right w:val="single" w:sz="8" w:space="0" w:color="auto"/>
+            </w:tcBorders>
+            <w:shd w:val="clear" w:color="auto" w:fill="auto"/>
+          </w:tcPr>
+          <w:p>
+            <w:pPr>
+              <w:spacing w:after="0" w:line="240" w:lineRule="auto"/>
+              <w:rPr>
+                <w:rFonts w:ascii="Calibri" w:eastAsia="Times New Roman" w:hAnsi="Calibri" w:cs="Calibri"/>
+                <w:color w:val="000000"/>
+                <w:kern w:val="0"/>
+                <w:sz w:val="16"/>
+                <w:szCs w:val="16"/>
+                <w:lang w:eastAsia="es-CO"/>
+                <w14:ligatures w14:val="none"/>
+              </w:rPr>
+            </w:pPr>
+            <w:r>
+              <w:rPr>
+                <w:rFonts w:ascii="Calibri" w:eastAsia="Times New Roman" w:hAnsi="Calibri" w:cs="Calibri"/>
+                <w:color w:val="000000"/>
+                <w:kern w:val="0"/>
+                <w:sz w:val="16"/>
+                <w:szCs w:val="16"/>
+                <w:lang w:eastAsia="es-CO"/>
+                <w14:ligatures w14:val="none"/>
+              </w:rPr>
+              <w:t> </w:t>
+            </w:r>
+            <w:r>
+              <w:rPr>
+                <w:rFonts w:ascii="Calibri" w:eastAsia="Times New Roman" w:hAnsi="Calibri" w:cs="Calibri"/>
+                <w:color w:val="000000"/>
+                <w:kern w:val="0"/>
+                <w:sz w:val="16"/>
+                <w:szCs w:val="16"/>
+                <w:lang w:eastAsia="es-CO"/>
+                <w14:ligatures w14:val="none"/>
+              </w:rPr>
+              <w:t>0</w:t>
+            </w:r>
+          </w:p>
+        </w:tc>
+        <w:tc>
+          <w:tcPr>
+            <w:tcW w:w="709" w:type="dxa"/>
+            <w:tcBorders>
+              <w:top w:val="nil"/>
+              <w:left w:val="nil"/>
+              <w:bottom w:val="single" w:sz="8" w:space="0" w:color="auto"/>
+              <w:right w:val="single" w:sz="8" w:space="0" w:color="auto"/>
+            </w:tcBorders>
+            <w:shd w:val="clear" w:color="auto" w:fill="auto"/>
+          </w:tcPr>
+          <w:p>
+            <w:pPr>
+              <w:spacing w:after="0" w:line="240" w:lineRule="auto"/>
+              <w:rPr>
+                <w:rFonts w:ascii="Calibri" w:eastAsia="Times New Roman" w:hAnsi="Calibri" w:cs="Calibri"/>
+                <w:color w:val="000000"/>
+                <w:kern w:val="0"/>
+                <w:sz w:val="16"/>
+                <w:szCs w:val="16"/>
+                <w:lang w:eastAsia="es-CO"/>
+                <w14:ligatures w14:val="none"/>
+              </w:rPr>
+            </w:pPr>
+            <w:r>
+              <w:rPr>
+                <w:rFonts w:ascii="Calibri" w:eastAsia="Times New Roman" w:hAnsi="Calibri" w:cs="Calibri"/>
+                <w:color w:val="000000"/>
+                <w:kern w:val="0"/>
+                <w:sz w:val="16"/>
+                <w:szCs w:val="16"/>
+                <w:lang w:eastAsia="es-CO"/>
+                <w14:ligatures w14:val="none"/>
+              </w:rPr>
+              <w:t> </w:t>
+            </w:r>
+            <w:r>
+              <w:rPr>
+                <w:rFonts w:ascii="Calibri" w:eastAsia="Times New Roman" w:hAnsi="Calibri" w:cs="Calibri"/>
+                <w:color w:val="000000"/>
+                <w:kern w:val="0"/>
+                <w:sz w:val="16"/>
+                <w:szCs w:val="16"/>
+                <w:lang w:eastAsia="es-CO"/>
+                <w14:ligatures w14:val="none"/>
+              </w:rPr>
+              <w:t>0</w:t>
+            </w:r>
+          </w:p>
+        </w:tc>
+        <w:tc>
+          <w:tcPr>
             <w:tcW w:w="992" w:type="dxa"/>
             <w:tcBorders>
               <w:top w:val="nil"/>
@@ -6888,207 +7088,7 @@
                 <w:lang w:eastAsia="es-CO"/>
                 <w14:ligatures w14:val="none"/>
               </w:rPr>
-              <w:t>0</w:t>
-            </w:r>
-          </w:p>
-        </w:tc>
-        <w:tc>
-          <w:tcPr>
-            <w:tcW w:w="1134" w:type="dxa"/>
-            <w:tcBorders>
-              <w:top w:val="nil"/>
-              <w:left w:val="nil"/>
-              <w:bottom w:val="single" w:sz="8" w:space="0" w:color="auto"/>
-              <w:right w:val="single" w:sz="8" w:space="0" w:color="auto"/>
-            </w:tcBorders>
-            <w:shd w:val="clear" w:color="auto" w:fill="auto"/>
-          </w:tcPr>
-          <w:p>
-            <w:pPr>
-              <w:spacing w:after="0" w:line="240" w:lineRule="auto"/>
-              <w:rPr>
-                <w:rFonts w:ascii="Calibri" w:eastAsia="Times New Roman" w:hAnsi="Calibri" w:cs="Calibri"/>
-                <w:color w:val="000000"/>
-                <w:kern w:val="0"/>
-                <w:sz w:val="16"/>
-                <w:szCs w:val="16"/>
-                <w:lang w:eastAsia="es-CO"/>
-                <w14:ligatures w14:val="none"/>
-              </w:rPr>
-            </w:pPr>
-            <w:r>
-              <w:rPr>
-                <w:rFonts w:ascii="Calibri" w:eastAsia="Times New Roman" w:hAnsi="Calibri" w:cs="Calibri"/>
-                <w:color w:val="000000"/>
-                <w:kern w:val="0"/>
-                <w:sz w:val="16"/>
-                <w:szCs w:val="16"/>
-                <w:lang w:eastAsia="es-CO"/>
-                <w14:ligatures w14:val="none"/>
-              </w:rPr>
-              <w:t> </w:t>
-            </w:r>
-            <w:r>
-              <w:rPr>
-                <w:rFonts w:ascii="Calibri" w:eastAsia="Times New Roman" w:hAnsi="Calibri" w:cs="Calibri"/>
-                <w:color w:val="000000"/>
-                <w:kern w:val="0"/>
-                <w:sz w:val="16"/>
-                <w:szCs w:val="16"/>
-                <w:lang w:eastAsia="es-CO"/>
-                <w14:ligatures w14:val="none"/>
-              </w:rPr>
-              <w:t>0</w:t>
-            </w:r>
-          </w:p>
-        </w:tc>
-        <w:tc>
-          <w:tcPr>
-            <w:tcW w:w="709" w:type="dxa"/>
-            <w:tcBorders>
-              <w:top w:val="nil"/>
-              <w:left w:val="nil"/>
-              <w:bottom w:val="single" w:sz="8" w:space="0" w:color="auto"/>
-              <w:right w:val="single" w:sz="8" w:space="0" w:color="auto"/>
-            </w:tcBorders>
-            <w:shd w:val="clear" w:color="auto" w:fill="auto"/>
-          </w:tcPr>
-          <w:p>
-            <w:pPr>
-              <w:spacing w:after="0" w:line="240" w:lineRule="auto"/>
-              <w:rPr>
-                <w:rFonts w:ascii="Calibri" w:eastAsia="Times New Roman" w:hAnsi="Calibri" w:cs="Calibri"/>
-                <w:color w:val="000000"/>
-                <w:kern w:val="0"/>
-                <w:sz w:val="16"/>
-                <w:szCs w:val="16"/>
-                <w:lang w:eastAsia="es-CO"/>
-                <w14:ligatures w14:val="none"/>
-              </w:rPr>
-            </w:pPr>
-            <w:r>
-              <w:rPr>
-                <w:rFonts w:ascii="Calibri" w:eastAsia="Times New Roman" w:hAnsi="Calibri" w:cs="Calibri"/>
-                <w:color w:val="000000"/>
-                <w:kern w:val="0"/>
-                <w:sz w:val="16"/>
-                <w:szCs w:val="16"/>
-                <w:lang w:eastAsia="es-CO"/>
-                <w14:ligatures w14:val="none"/>
-              </w:rPr>
-              <w:t> </w:t>
-            </w:r>
-            <w:r>
-              <w:rPr>
-                <w:rFonts w:ascii="Calibri" w:eastAsia="Times New Roman" w:hAnsi="Calibri" w:cs="Calibri"/>
-                <w:color w:val="000000"/>
-                <w:kern w:val="0"/>
-                <w:sz w:val="16"/>
-                <w:szCs w:val="16"/>
-                <w:lang w:eastAsia="es-CO"/>
-                <w14:ligatures w14:val="none"/>
-              </w:rPr>
-              <w:t>0</w:t>
-            </w:r>
-          </w:p>
-        </w:tc>
-        <w:tc>
-          <w:tcPr>
-            <w:tcW w:w="992" w:type="dxa"/>
-            <w:tcBorders>
-              <w:top w:val="nil"/>
-              <w:left w:val="nil"/>
-              <w:bottom w:val="single" w:sz="8" w:space="0" w:color="auto"/>
-              <w:right w:val="single" w:sz="8" w:space="0" w:color="auto"/>
-            </w:tcBorders>
-            <w:shd w:val="clear" w:color="auto" w:fill="auto"/>
-          </w:tcPr>
-          <w:p>
-            <w:pPr>
-              <w:spacing w:after="0" w:line="240" w:lineRule="auto"/>
-              <w:rPr>
-                <w:rFonts w:ascii="Calibri" w:eastAsia="Times New Roman" w:hAnsi="Calibri" w:cs="Calibri"/>
-                <w:color w:val="000000"/>
-                <w:kern w:val="0"/>
-                <w:sz w:val="16"/>
-                <w:szCs w:val="16"/>
-                <w:lang w:eastAsia="es-CO"/>
-                <w14:ligatures w14:val="none"/>
-              </w:rPr>
-            </w:pPr>
-            <w:r>
-              <w:rPr>
-                <w:rFonts w:ascii="Calibri" w:eastAsia="Times New Roman" w:hAnsi="Calibri" w:cs="Calibri"/>
-                <w:color w:val="000000"/>
-                <w:kern w:val="0"/>
-                <w:sz w:val="16"/>
-                <w:szCs w:val="16"/>
-                <w:lang w:eastAsia="es-CO"/>
-                <w14:ligatures w14:val="none"/>
-              </w:rPr>
-              <w:t> </w:t>
-            </w:r>
-            <w:r>
-              <w:rPr>
-                <w:rFonts w:ascii="Calibri" w:eastAsia="Times New Roman" w:hAnsi="Calibri" w:cs="Calibri"/>
-                <w:color w:val="000000"/>
-                <w:kern w:val="0"/>
-                <w:sz w:val="16"/>
-                <w:szCs w:val="16"/>
-                <w:lang w:eastAsia="es-CO"/>
-                <w14:ligatures w14:val="none"/>
-              </w:rPr>
-              <w:t>0</w:t>
-            </w:r>
-          </w:p>
-        </w:tc>
-        <w:tc>
-          <w:tcPr>
-            <w:tcW w:w="709" w:type="dxa"/>
-            <w:tcBorders>
-              <w:top w:val="nil"/>
-              <w:left w:val="nil"/>
-              <w:bottom w:val="single" w:sz="8" w:space="0" w:color="auto"/>
-              <w:right w:val="single" w:sz="8" w:space="0" w:color="auto"/>
-            </w:tcBorders>
-            <w:shd w:val="clear" w:color="auto" w:fill="auto"/>
-          </w:tcPr>
-          <w:p>
-            <w:pPr>
-              <w:spacing w:after="0" w:line="240" w:lineRule="auto"/>
-              <w:rPr>
-                <w:rFonts w:ascii="Calibri" w:eastAsia="Times New Roman" w:hAnsi="Calibri" w:cs="Calibri"/>
-                <w:color w:val="000000"/>
-                <w:kern w:val="0"/>
-                <w:sz w:val="16"/>
-                <w:szCs w:val="16"/>
-                <w:lang w:eastAsia="es-CO"/>
-                <w14:ligatures w14:val="none"/>
-              </w:rPr>
-            </w:pPr>
-            <w:r>
-              <w:rPr>
-                <w:rFonts w:ascii="Calibri" w:eastAsia="Times New Roman" w:hAnsi="Calibri" w:cs="Calibri"/>
-                <w:color w:val="000000"/>
-                <w:kern w:val="0"/>
-                <w:sz w:val="16"/>
-                <w:szCs w:val="16"/>
-                <w:lang w:eastAsia="es-CO"/>
-                <w14:ligatures w14:val="none"/>
-              </w:rPr>
-              <w:t> </w:t>
-            </w:r>
-            <w:r>
-              <w:rPr>
-                <w:rFonts w:ascii="Calibri" w:eastAsia="Times New Roman" w:hAnsi="Calibri" w:cs="Calibri"/>
-                <w:color w:val="000000"/>
-                <w:kern w:val="0"/>
-                <w:sz w:val="16"/>
-                <w:szCs w:val="16"/>
-                <w:lang w:eastAsia="es-CO"/>
-                <w14:ligatures w14:val="none"/>
-              </w:rPr>
-              <w:t>0</w:t>
+              <w:t>2</w:t>
             </w:r>
           </w:p>
         </w:tc>
@@ -7138,7 +7138,7 @@
                 <w:lang w:eastAsia="es-CO"/>
                 <w14:ligatures w14:val="none"/>
               </w:rPr>
-              <w:t>0</w:t>
+              <w:t>15.775.377</w:t>
             </w:r>
           </w:p>
         </w:tc>
@@ -7310,7 +7310,7 @@
                 <w:lang w:eastAsia="es-CO"/>
                 <w14:ligatures w14:val="none"/>
               </w:rPr>
-              <w:t>111912</w:t>
+              <w:t>258.730</w:t>
             </w:r>
           </w:p>
         </w:tc>
@@ -7398,7 +7398,7 @@
                 <w:lang w:eastAsia="es-CO"/>
                 <w14:ligatures w14:val="none"/>
               </w:rPr>
-              <w:t>75738</w:t>
+              <w:t>197.249</w:t>
             </w:r>
           </w:p>
         </w:tc>
@@ -7838,7 +7838,7 @@
                 <w:lang w:eastAsia="es-CO"/>
                 <w14:ligatures w14:val="none"/>
               </w:rPr>
-              <w:t>0</w:t>
+              <w:t>455.979</w:t>
             </w:r>
           </w:p>
         </w:tc>
@@ -8700,7 +8700,7 @@
                 <w:lang w:eastAsia="es-CO"/>
                 <w14:ligatures w14:val="none"/>
               </w:rPr>
-              <w:t>48339250</w:t>
+              <w:t>51.803.712</w:t>
             </w:r>
           </w:p>
         </w:tc>
@@ -8778,7 +8778,7 @@
                 <w:lang w:eastAsia="es-CO"/>
                 <w14:ligatures w14:val="none"/>
               </w:rPr>
-              <w:t>3129522</w:t>
+              <w:t>18.169.061</w:t>
             </w:r>
           </w:p>
         </w:tc>
@@ -9156,7 +9156,7 @@
                 <w:lang w:eastAsia="es-CO"/>
                 <w14:ligatures w14:val="none"/>
               </w:rPr>
-              <w:t>51468772</w:t>
+              <w:t>69.972.773</w:t>
             </w:r>
           </w:p>
         </w:tc>
@@ -9242,7 +9242,7 @@
                 <w:lang w:eastAsia="es-CO"/>
                 <w14:ligatures w14:val="none"/>
               </w:rPr>
-              <w:t>480</w:t>
+              <w:t>493</w:t>
             </w:r>
           </w:p>
         </w:tc>
@@ -9281,7 +9281,7 @@
                 <w:lang w:eastAsia="es-CO"/>
                 <w14:ligatures w14:val="none"/>
               </w:rPr>
-              <w:t>4473582044</w:t>
+              <w:t>4.589.644.854</w:t>
             </w:r>
           </w:p>
         </w:tc>
@@ -9320,7 +9320,7 @@
                 <w:lang w:eastAsia="es-CO"/>
                 <w14:ligatures w14:val="none"/>
               </w:rPr>
-              <w:t>21</w:t>
+              <w:t>26</w:t>
             </w:r>
           </w:p>
         </w:tc>
@@ -9359,7 +9359,7 @@
                 <w:lang w:eastAsia="es-CO"/>
                 <w14:ligatures w14:val="none"/>
               </w:rPr>
-              <w:t>119503017</w:t>
+              <w:t>143.626.128</w:t>
             </w:r>
           </w:p>
         </w:tc>
@@ -9398,7 +9398,7 @@
                 <w:lang w:eastAsia="es-CO"/>
                 <w14:ligatures w14:val="none"/>
               </w:rPr>
-              <w:t>5</w:t>
+              <w:t>38</w:t>
             </w:r>
           </w:p>
         </w:tc>
@@ -9437,12 +9437,90 @@
                 <w:lang w:eastAsia="es-CO"/>
                 <w14:ligatures w14:val="none"/>
               </w:rPr>
+              <w:t>165.420.832</w:t>
+            </w:r>
+          </w:p>
+        </w:tc>
+        <w:tc>
+          <w:tcPr>
+            <w:tcW w:w="709" w:type="dxa"/>
+            <w:tcBorders>
+              <w:top w:val="nil"/>
+              <w:left w:val="nil"/>
+              <w:bottom w:val="single" w:sz="8" w:space="0" w:color="auto"/>
+              <w:right w:val="single" w:sz="8" w:space="0" w:color="auto"/>
+            </w:tcBorders>
+            <w:shd w:val="clear" w:color="auto" w:fill="auto"/>
+            <w:hideMark/>
+          </w:tcPr>
+          <w:p>
+            <w:pPr>
+              <w:spacing w:after="0" w:line="240" w:lineRule="auto"/>
+              <w:rPr>
+                <w:rFonts w:ascii="Calibri" w:eastAsia="Times New Roman" w:hAnsi="Calibri" w:cs="Calibri"/>
+                <w:color w:val="000000"/>
+                <w:kern w:val="0"/>
+                <w:sz w:val="16"/>
+                <w:szCs w:val="16"/>
+                <w:lang w:eastAsia="es-CO"/>
+                <w14:ligatures w14:val="none"/>
+              </w:rPr>
+            </w:pPr>
+            <w:r>
+              <w:rPr>
+                <w:rFonts w:ascii="Calibri" w:eastAsia="Times New Roman" w:hAnsi="Calibri" w:cs="Calibri"/>
+                <w:color w:val="000000"/>
+                <w:kern w:val="0"/>
+                <w:sz w:val="16"/>
+                <w:szCs w:val="16"/>
+                <w:lang w:eastAsia="es-CO"/>
+                <w14:ligatures w14:val="none"/>
+              </w:rPr>
               <w:t>0</w:t>
             </w:r>
           </w:p>
         </w:tc>
         <w:tc>
           <w:tcPr>
+            <w:tcW w:w="992" w:type="dxa"/>
+            <w:tcBorders>
+              <w:top w:val="nil"/>
+              <w:left w:val="nil"/>
+              <w:bottom w:val="single" w:sz="8" w:space="0" w:color="auto"/>
+              <w:right w:val="single" w:sz="8" w:space="0" w:color="auto"/>
+            </w:tcBorders>
+            <w:shd w:val="clear" w:color="auto" w:fill="auto"/>
+            <w:hideMark/>
+          </w:tcPr>
+          <w:p>
+            <w:pPr>
+              <w:spacing w:after="0" w:line="240" w:lineRule="auto"/>
+              <w:rPr>
+                <w:rFonts w:ascii="Calibri" w:eastAsia="Times New Roman" w:hAnsi="Calibri" w:cs="Calibri"/>
+                <w:color w:val="000000"/>
+                <w:kern w:val="0"/>
+                <w:sz w:val="16"/>
+                <w:szCs w:val="16"/>
+                <w:lang w:eastAsia="es-CO"/>
+                <w14:ligatures w14:val="none"/>
+              </w:rPr>
+            </w:pPr>
+            <w:r>
+              <w:rPr>
+                <w:rFonts w:ascii="Calibri" w:eastAsia="Times New Roman" w:hAnsi="Calibri" w:cs="Calibri"/>
+                <w:color w:val="000000"/>
+                <w:kern w:val="0"/>
+                <w:sz w:val="16"/>
+                <w:szCs w:val="16"/>
+                <w:lang w:eastAsia="es-CO"/>
+                <w14:ligatures w14:val="none"/>
+              </w:rPr>
+              <w:t>0</w:t>
+            </w:r>
+          </w:p>
+        </w:tc>
+        <w:tc>
+          <w:tcPr>
             <w:tcW w:w="709" w:type="dxa"/>
             <w:tcBorders>
               <w:top w:val="nil"/>
@@ -9476,6 +9554,84 @@
                 <w:lang w:eastAsia="es-CO"/>
                 <w14:ligatures w14:val="none"/>
               </w:rPr>
+              <w:t>14</w:t>
+            </w:r>
+          </w:p>
+        </w:tc>
+        <w:tc>
+          <w:tcPr>
+            <w:tcW w:w="1134" w:type="dxa"/>
+            <w:tcBorders>
+              <w:top w:val="nil"/>
+              <w:left w:val="nil"/>
+              <w:bottom w:val="single" w:sz="8" w:space="0" w:color="auto"/>
+              <w:right w:val="single" w:sz="8" w:space="0" w:color="auto"/>
+            </w:tcBorders>
+            <w:shd w:val="clear" w:color="auto" w:fill="auto"/>
+            <w:hideMark/>
+          </w:tcPr>
+          <w:p>
+            <w:pPr>
+              <w:spacing w:after="0" w:line="240" w:lineRule="auto"/>
+              <w:rPr>
+                <w:rFonts w:ascii="Calibri" w:eastAsia="Times New Roman" w:hAnsi="Calibri" w:cs="Calibri"/>
+                <w:color w:val="000000"/>
+                <w:kern w:val="0"/>
+                <w:sz w:val="16"/>
+                <w:szCs w:val="16"/>
+                <w:lang w:eastAsia="es-CO"/>
+                <w14:ligatures w14:val="none"/>
+              </w:rPr>
+            </w:pPr>
+            <w:r>
+              <w:rPr>
+                <w:rFonts w:ascii="Calibri" w:eastAsia="Times New Roman" w:hAnsi="Calibri" w:cs="Calibri"/>
+                <w:color w:val="000000"/>
+                <w:kern w:val="0"/>
+                <w:sz w:val="16"/>
+                <w:szCs w:val="16"/>
+                <w:lang w:eastAsia="es-CO"/>
+                <w14:ligatures w14:val="none"/>
+              </w:rPr>
+              <w:t>85.074.490</w:t>
+            </w:r>
+          </w:p>
+        </w:tc>
+        <w:tc>
+          <w:tcPr>
+            <w:tcW w:w="709" w:type="dxa"/>
+            <w:tcBorders>
+              <w:top w:val="nil"/>
+              <w:left w:val="nil"/>
+              <w:bottom w:val="single" w:sz="8" w:space="0" w:color="auto"/>
+              <w:right w:val="single" w:sz="8" w:space="0" w:color="auto"/>
+            </w:tcBorders>
+            <w:shd w:val="clear" w:color="auto" w:fill="auto"/>
+            <w:hideMark/>
+          </w:tcPr>
+          <w:p>
+            <w:pPr>
+              <w:spacing w:after="0" w:line="240" w:lineRule="auto"/>
+              <w:rPr>
+                <w:rFonts w:ascii="Calibri" w:eastAsia="Times New Roman" w:hAnsi="Calibri" w:cs="Calibri"/>
+                <w:color w:val="000000"/>
+                <w:kern w:val="0"/>
+                <w:sz w:val="16"/>
+                <w:szCs w:val="16"/>
+                <w:lang w:eastAsia="es-CO"/>
+                <w14:ligatures w14:val="none"/>
+              </w:rPr>
+            </w:pPr>
+            <w:r>
+              <w:rPr>
+                <w:rFonts w:ascii="Calibri" w:eastAsia="Times New Roman" w:hAnsi="Calibri" w:cs="Calibri"/>
+                <w:color w:val="000000"/>
+                <w:kern w:val="0"/>
+                <w:sz w:val="16"/>
+                <w:szCs w:val="16"/>
+                <w:lang w:eastAsia="es-CO"/>
+                <w14:ligatures w14:val="none"/>
+              </w:rPr>
               <w:t>0</w:t>
             </w:r>
           </w:p>
@@ -9515,7 +9671,7 @@
                 <w:lang w:eastAsia="es-CO"/>
                 <w14:ligatures w14:val="none"/>
               </w:rPr>
-              <w:t>0</w:t>
+              <w:t>-930.356</w:t>
             </w:r>
           </w:p>
         </w:tc>
@@ -9554,162 +9710,6 @@
                 <w:lang w:eastAsia="es-CO"/>
                 <w14:ligatures w14:val="none"/>
               </w:rPr>
-              <w:t>13</w:t>
-            </w:r>
-          </w:p>
-        </w:tc>
-        <w:tc>
-          <w:tcPr>
-            <w:tcW w:w="1134" w:type="dxa"/>
-            <w:tcBorders>
-              <w:top w:val="nil"/>
-              <w:left w:val="nil"/>
-              <w:bottom w:val="single" w:sz="8" w:space="0" w:color="auto"/>
-              <w:right w:val="single" w:sz="8" w:space="0" w:color="auto"/>
-            </w:tcBorders>
-            <w:shd w:val="clear" w:color="auto" w:fill="auto"/>
-            <w:hideMark/>
-          </w:tcPr>
-          <w:p>
-            <w:pPr>
-              <w:spacing w:after="0" w:line="240" w:lineRule="auto"/>
-              <w:rPr>
-                <w:rFonts w:ascii="Calibri" w:eastAsia="Times New Roman" w:hAnsi="Calibri" w:cs="Calibri"/>
-                <w:color w:val="000000"/>
-                <w:kern w:val="0"/>
-                <w:sz w:val="16"/>
-                <w:szCs w:val="16"/>
-                <w:lang w:eastAsia="es-CO"/>
-                <w14:ligatures w14:val="none"/>
-              </w:rPr>
-            </w:pPr>
-            <w:r>
-              <w:rPr>
-                <w:rFonts w:ascii="Calibri" w:eastAsia="Times New Roman" w:hAnsi="Calibri" w:cs="Calibri"/>
-                <w:color w:val="000000"/>
-                <w:kern w:val="0"/>
-                <w:sz w:val="16"/>
-                <w:szCs w:val="16"/>
-                <w:lang w:eastAsia="es-CO"/>
-                <w14:ligatures w14:val="none"/>
-              </w:rPr>
-              <w:t>42846932</w:t>
-            </w:r>
-          </w:p>
-        </w:tc>
-        <w:tc>
-          <w:tcPr>
-            <w:tcW w:w="709" w:type="dxa"/>
-            <w:tcBorders>
-              <w:top w:val="nil"/>
-              <w:left w:val="nil"/>
-              <w:bottom w:val="single" w:sz="8" w:space="0" w:color="auto"/>
-              <w:right w:val="single" w:sz="8" w:space="0" w:color="auto"/>
-            </w:tcBorders>
-            <w:shd w:val="clear" w:color="auto" w:fill="auto"/>
-            <w:hideMark/>
-          </w:tcPr>
-          <w:p>
-            <w:pPr>
-              <w:spacing w:after="0" w:line="240" w:lineRule="auto"/>
-              <w:rPr>
-                <w:rFonts w:ascii="Calibri" w:eastAsia="Times New Roman" w:hAnsi="Calibri" w:cs="Calibri"/>
-                <w:color w:val="000000"/>
-                <w:kern w:val="0"/>
-                <w:sz w:val="16"/>
-                <w:szCs w:val="16"/>
-                <w:lang w:eastAsia="es-CO"/>
-                <w14:ligatures w14:val="none"/>
-              </w:rPr>
-            </w:pPr>
-            <w:r>
-              <w:rPr>
-                <w:rFonts w:ascii="Calibri" w:eastAsia="Times New Roman" w:hAnsi="Calibri" w:cs="Calibri"/>
-                <w:color w:val="000000"/>
-                <w:kern w:val="0"/>
-                <w:sz w:val="16"/>
-                <w:szCs w:val="16"/>
-                <w:lang w:eastAsia="es-CO"/>
-                <w14:ligatures w14:val="none"/>
-              </w:rPr>
-              <w:t>0</w:t>
-            </w:r>
-          </w:p>
-        </w:tc>
-        <w:tc>
-          <w:tcPr>
-            <w:tcW w:w="992" w:type="dxa"/>
-            <w:tcBorders>
-              <w:top w:val="nil"/>
-              <w:left w:val="nil"/>
-              <w:bottom w:val="single" w:sz="8" w:space="0" w:color="auto"/>
-              <w:right w:val="single" w:sz="8" w:space="0" w:color="auto"/>
-            </w:tcBorders>
-            <w:shd w:val="clear" w:color="auto" w:fill="auto"/>
-            <w:hideMark/>
-          </w:tcPr>
-          <w:p>
-            <w:pPr>
-              <w:spacing w:after="0" w:line="240" w:lineRule="auto"/>
-              <w:rPr>
-                <w:rFonts w:ascii="Calibri" w:eastAsia="Times New Roman" w:hAnsi="Calibri" w:cs="Calibri"/>
-                <w:color w:val="000000"/>
-                <w:kern w:val="0"/>
-                <w:sz w:val="16"/>
-                <w:szCs w:val="16"/>
-                <w:lang w:eastAsia="es-CO"/>
-                <w14:ligatures w14:val="none"/>
-              </w:rPr>
-            </w:pPr>
-            <w:r>
-              <w:rPr>
-                <w:rFonts w:ascii="Calibri" w:eastAsia="Times New Roman" w:hAnsi="Calibri" w:cs="Calibri"/>
-                <w:color w:val="000000"/>
-                <w:kern w:val="0"/>
-                <w:sz w:val="16"/>
-                <w:szCs w:val="16"/>
-                <w:lang w:eastAsia="es-CO"/>
-                <w14:ligatures w14:val="none"/>
-              </w:rPr>
-              <w:t>-136817</w:t>
-            </w:r>
-          </w:p>
-        </w:tc>
-        <w:tc>
-          <w:tcPr>
-            <w:tcW w:w="709" w:type="dxa"/>
-            <w:tcBorders>
-              <w:top w:val="nil"/>
-              <w:left w:val="nil"/>
-              <w:bottom w:val="single" w:sz="8" w:space="0" w:color="auto"/>
-              <w:right w:val="single" w:sz="8" w:space="0" w:color="auto"/>
-            </w:tcBorders>
-            <w:shd w:val="clear" w:color="auto" w:fill="auto"/>
-            <w:hideMark/>
-          </w:tcPr>
-          <w:p>
-            <w:pPr>
-              <w:spacing w:after="0" w:line="240" w:lineRule="auto"/>
-              <w:rPr>
-                <w:rFonts w:ascii="Calibri" w:eastAsia="Times New Roman" w:hAnsi="Calibri" w:cs="Calibri"/>
-                <w:color w:val="000000"/>
-                <w:kern w:val="0"/>
-                <w:sz w:val="16"/>
-                <w:szCs w:val="16"/>
-                <w:lang w:eastAsia="es-CO"/>
-                <w14:ligatures w14:val="none"/>
-              </w:rPr>
-            </w:pPr>
-            <w:r>
-              <w:rPr>
-                <w:rFonts w:ascii="Calibri" w:eastAsia="Times New Roman" w:hAnsi="Calibri" w:cs="Calibri"/>
-                <w:color w:val="000000"/>
-                <w:kern w:val="0"/>
-                <w:sz w:val="16"/>
-                <w:szCs w:val="16"/>
-                <w:lang w:eastAsia="es-CO"/>
-                <w14:ligatures w14:val="none"/>
-              </w:rPr>
               <w:t> </w:t>
             </w:r>
           </w:p>
@@ -9749,7 +9749,7 @@
                 <w:lang w:eastAsia="es-CO"/>
                 <w14:ligatures w14:val="none"/>
               </w:rPr>
-              <w:t>4550101312</w:t>
+              <w:t>4.481.845.304</w:t>
             </w:r>
           </w:p>
         </w:tc>
@@ -9835,7 +9835,7 @@
                 <w:lang w:eastAsia="es-CO"/>
                 <w14:ligatures w14:val="none"/>
               </w:rPr>
-              <w:t>480</w:t>
+              <w:t>493</w:t>
             </w:r>
           </w:p>
         </w:tc>
@@ -9874,7 +9874,7 @@
                 <w:lang w:eastAsia="es-CO"/>
                 <w14:ligatures w14:val="none"/>
               </w:rPr>
-              <w:t>1375618790</w:t>
+              <w:t>1.378.923.515</w:t>
             </w:r>
           </w:p>
         </w:tc>
@@ -9913,7 +9913,7 @@
                 <w:lang w:eastAsia="es-CO"/>
                 <w14:ligatures w14:val="none"/>
               </w:rPr>
-              <w:t>21</w:t>
+              <w:t>26</w:t>
             </w:r>
           </w:p>
         </w:tc>
@@ -9953,7 +9953,7 @@
                 <w:lang w:eastAsia="es-CO"/>
                 <w14:ligatures w14:val="none"/>
               </w:rPr>
-              <w:t>56378903</w:t>
+              <w:t>143.459.196</w:t>
             </w:r>
           </w:p>
         </w:tc>
@@ -9993,7 +9993,7 @@
                 <w:lang w:eastAsia="es-CO"/>
                 <w14:ligatures w14:val="none"/>
               </w:rPr>
-              <w:t>5</w:t>
+              <w:t>38</w:t>
             </w:r>
           </w:p>
         </w:tc>
@@ -10032,12 +10032,102 @@
                 <w:lang w:eastAsia="es-CO"/>
                 <w14:ligatures w14:val="none"/>
               </w:rPr>
+              <w:t>165.420.832</w:t>
+            </w:r>
+          </w:p>
+        </w:tc>
+        <w:tc>
+          <w:tcPr>
+            <w:tcW w:w="709" w:type="dxa"/>
+            <w:tcBorders>
+              <w:top w:val="nil"/>
+              <w:left w:val="nil"/>
+              <w:bottom w:val="single" w:sz="8" w:space="0" w:color="auto"/>
+              <w:right w:val="single" w:sz="8" w:space="0" w:color="auto"/>
+            </w:tcBorders>
+            <w:shd w:val="clear" w:color="auto" w:fill="FBE4D5" w:themeFill="accent2" w:themeFillTint="33"/>
+            <w:hideMark/>
+          </w:tcPr>
+          <w:p>
+            <w:pPr>
+              <w:spacing w:after="0" w:line="240" w:lineRule="auto"/>
+              <w:rPr>
+                <w:rFonts w:ascii="Calibri" w:eastAsia="Times New Roman" w:hAnsi="Calibri" w:cs="Calibri"/>
+                <w:color w:val="000000"/>
+                <w:kern w:val="0"/>
+                <w:sz w:val="16"/>
+                <w:szCs w:val="16"/>
+                <w:lang w:eastAsia="es-CO"/>
+                <w14:ligatures w14:val="none"/>
+              </w:rPr>
+            </w:pPr>
+            <w:r>
+              <w:rPr>
+                <w:rFonts w:ascii="Calibri" w:eastAsia="Times New Roman" w:hAnsi="Calibri" w:cs="Calibri"/>
+                <w:color w:val="000000"/>
+                <w:kern w:val="0"/>
+                <w:sz w:val="16"/>
+                <w:szCs w:val="16"/>
+                <w:lang w:eastAsia="es-CO"/>
+                <w14:ligatures w14:val="none"/>
+              </w:rPr>
               <w:t>0</w:t>
             </w:r>
           </w:p>
         </w:tc>
         <w:tc>
           <w:tcPr>
+            <w:tcW w:w="992" w:type="dxa"/>
+            <w:tcBorders>
+              <w:top w:val="nil"/>
+              <w:left w:val="nil"/>
+              <w:bottom w:val="single" w:sz="8" w:space="0" w:color="auto"/>
+              <w:right w:val="single" w:sz="8" w:space="0" w:color="auto"/>
+            </w:tcBorders>
+            <w:shd w:val="clear" w:color="auto" w:fill="FBE4D5" w:themeFill="accent2" w:themeFillTint="33"/>
+            <w:hideMark/>
+          </w:tcPr>
+          <w:p>
+            <w:pPr>
+              <w:spacing w:after="0" w:line="240" w:lineRule="auto"/>
+              <w:rPr>
+                <w:rFonts w:ascii="Calibri" w:eastAsia="Times New Roman" w:hAnsi="Calibri" w:cs="Calibri"/>
+                <w:color w:val="000000"/>
+                <w:kern w:val="0"/>
+                <w:sz w:val="16"/>
+                <w:szCs w:val="16"/>
+                <w:lang w:eastAsia="es-CO"/>
+                <w14:ligatures w14:val="none"/>
+              </w:rPr>
+            </w:pPr>
+            <w:r>
+              <w:rPr>
+                <w:rFonts w:ascii="Calibri" w:eastAsia="Times New Roman" w:hAnsi="Calibri" w:cs="Calibri"/>
+                <w:color w:val="000000"/>
+                <w:kern w:val="0"/>
+                <w:sz w:val="16"/>
+                <w:szCs w:val="16"/>
+                <w:lang w:eastAsia="es-CO"/>
+                <w14:ligatures w14:val="none"/>
+              </w:rPr>
+              <w:t> </w:t>
+            </w:r>
+            <w:r>
+              <w:rPr>
+                <w:rFonts w:ascii="Calibri" w:eastAsia="Times New Roman" w:hAnsi="Calibri" w:cs="Calibri"/>
+                <w:color w:val="000000"/>
+                <w:kern w:val="0"/>
+                <w:sz w:val="16"/>
+                <w:szCs w:val="16"/>
+                <w:lang w:eastAsia="es-CO"/>
+                <w14:ligatures w14:val="none"/>
+              </w:rPr>
+              <w:t>0</w:t>
+            </w:r>
+          </w:p>
+        </w:tc>
+        <w:tc>
+          <w:tcPr>
             <w:tcW w:w="709" w:type="dxa"/>
             <w:tcBorders>
               <w:top w:val="nil"/>
@@ -10071,12 +10161,102 @@
                 <w:lang w:eastAsia="es-CO"/>
                 <w14:ligatures w14:val="none"/>
               </w:rPr>
+              <w:t>14</w:t>
+            </w:r>
+          </w:p>
+        </w:tc>
+        <w:tc>
+          <w:tcPr>
+            <w:tcW w:w="1134" w:type="dxa"/>
+            <w:tcBorders>
+              <w:top w:val="nil"/>
+              <w:left w:val="nil"/>
+              <w:bottom w:val="single" w:sz="8" w:space="0" w:color="auto"/>
+              <w:right w:val="single" w:sz="8" w:space="0" w:color="auto"/>
+            </w:tcBorders>
+            <w:shd w:val="clear" w:color="auto" w:fill="FBE4D5" w:themeFill="accent2" w:themeFillTint="33"/>
+            <w:hideMark/>
+          </w:tcPr>
+          <w:p>
+            <w:pPr>
+              <w:spacing w:after="0" w:line="240" w:lineRule="auto"/>
+              <w:rPr>
+                <w:rFonts w:ascii="Calibri" w:eastAsia="Times New Roman" w:hAnsi="Calibri" w:cs="Calibri"/>
+                <w:color w:val="000000"/>
+                <w:kern w:val="0"/>
+                <w:sz w:val="16"/>
+                <w:szCs w:val="16"/>
+                <w:lang w:eastAsia="es-CO"/>
+                <w14:ligatures w14:val="none"/>
+              </w:rPr>
+            </w:pPr>
+            <w:r>
+              <w:rPr>
+                <w:rFonts w:ascii="Calibri" w:eastAsia="Times New Roman" w:hAnsi="Calibri" w:cs="Calibri"/>
+                <w:color w:val="000000"/>
+                <w:kern w:val="0"/>
+                <w:sz w:val="16"/>
+                <w:szCs w:val="16"/>
+                <w:lang w:eastAsia="es-CO"/>
+                <w14:ligatures w14:val="none"/>
+              </w:rPr>
+              <w:t> </w:t>
+            </w:r>
+            <w:r>
+              <w:rPr>
+                <w:rFonts w:ascii="Calibri" w:eastAsia="Times New Roman" w:hAnsi="Calibri" w:cs="Calibri"/>
+                <w:color w:val="000000"/>
+                <w:kern w:val="0"/>
+                <w:sz w:val="16"/>
+                <w:szCs w:val="16"/>
+                <w:lang w:eastAsia="es-CO"/>
+                <w14:ligatures w14:val="none"/>
+              </w:rPr>
               <w:t>0</w:t>
             </w:r>
           </w:p>
         </w:tc>
         <w:tc>
           <w:tcPr>
+            <w:tcW w:w="709" w:type="dxa"/>
+            <w:tcBorders>
+              <w:top w:val="nil"/>
+              <w:left w:val="nil"/>
+              <w:bottom w:val="single" w:sz="8" w:space="0" w:color="auto"/>
+              <w:right w:val="single" w:sz="8" w:space="0" w:color="auto"/>
+            </w:tcBorders>
+            <w:shd w:val="clear" w:color="auto" w:fill="FBE4D5" w:themeFill="accent2" w:themeFillTint="33"/>
+            <w:hideMark/>
+          </w:tcPr>
+          <w:p>
+            <w:pPr>
+              <w:spacing w:after="0" w:line="240" w:lineRule="auto"/>
+              <w:rPr>
+                <w:rFonts w:ascii="Calibri" w:eastAsia="Times New Roman" w:hAnsi="Calibri" w:cs="Calibri"/>
+                <w:color w:val="000000"/>
+                <w:kern w:val="0"/>
+                <w:sz w:val="16"/>
+                <w:szCs w:val="16"/>
+                <w:lang w:eastAsia="es-CO"/>
+                <w14:ligatures w14:val="none"/>
+              </w:rPr>
+            </w:pPr>
+            <w:r>
+              <w:rPr>
+                <w:rFonts w:ascii="Calibri" w:eastAsia="Times New Roman" w:hAnsi="Calibri" w:cs="Calibri"/>
+                <w:color w:val="000000"/>
+                <w:kern w:val="0"/>
+                <w:sz w:val="16"/>
+                <w:szCs w:val="16"/>
+                <w:lang w:eastAsia="es-CO"/>
+                <w14:ligatures w14:val="none"/>
+              </w:rPr>
+              <w:t>0</w:t>
+            </w:r>
+          </w:p>
+        </w:tc>
+        <w:tc>
+          <w:tcPr>
             <w:tcW w:w="992" w:type="dxa"/>
             <w:tcBorders>
               <w:top w:val="nil"/>
@@ -10110,19 +10290,7 @@
                 <w:lang w:eastAsia="es-CO"/>
                 <w14:ligatures w14:val="none"/>
               </w:rPr>
-              <w:t> </w:t>
-            </w:r>
-            <w:r>
-              <w:rPr>
-                <w:rFonts w:ascii="Calibri" w:eastAsia="Times New Roman" w:hAnsi="Calibri" w:cs="Calibri"/>
-                <w:color w:val="000000"/>
-                <w:kern w:val="0"/>
-                <w:sz w:val="16"/>
-                <w:szCs w:val="16"/>
-                <w:lang w:eastAsia="es-CO"/>
-                <w14:ligatures w14:val="none"/>
-              </w:rPr>
-              <w:t>0</w:t>
+              <w:t>-930.356</w:t>
             </w:r>
           </w:p>
         </w:tc>
@@ -10161,13 +10329,13 @@
                 <w:lang w:eastAsia="es-CO"/>
                 <w14:ligatures w14:val="none"/>
               </w:rPr>
-              <w:t>13</w:t>
-            </w:r>
-          </w:p>
-        </w:tc>
-        <w:tc>
-          <w:tcPr>
-            <w:tcW w:w="1134" w:type="dxa"/>
+              <w:t> </w:t>
+            </w:r>
+          </w:p>
+        </w:tc>
+        <w:tc>
+          <w:tcPr>
+            <w:tcW w:w="1314" w:type="dxa"/>
             <w:tcBorders>
               <w:top w:val="nil"/>
               <w:left w:val="nil"/>
@@ -10200,175 +10368,7 @@
                 <w:lang w:eastAsia="es-CO"/>
                 <w14:ligatures w14:val="none"/>
               </w:rPr>
-              <w:t> </w:t>
-            </w:r>
-            <w:r>
-              <w:rPr>
-                <w:rFonts w:ascii="Calibri" w:eastAsia="Times New Roman" w:hAnsi="Calibri" w:cs="Calibri"/>
-                <w:color w:val="000000"/>
-                <w:kern w:val="0"/>
-                <w:sz w:val="16"/>
-                <w:szCs w:val="16"/>
-                <w:lang w:eastAsia="es-CO"/>
-                <w14:ligatures w14:val="none"/>
-              </w:rPr>
-              <w:t>0</w:t>
-            </w:r>
-          </w:p>
-        </w:tc>
-        <w:tc>
-          <w:tcPr>
-            <w:tcW w:w="709" w:type="dxa"/>
-            <w:tcBorders>
-              <w:top w:val="nil"/>
-              <w:left w:val="nil"/>
-              <w:bottom w:val="single" w:sz="8" w:space="0" w:color="auto"/>
-              <w:right w:val="single" w:sz="8" w:space="0" w:color="auto"/>
-            </w:tcBorders>
-            <w:shd w:val="clear" w:color="auto" w:fill="FBE4D5" w:themeFill="accent2" w:themeFillTint="33"/>
-            <w:hideMark/>
-          </w:tcPr>
-          <w:p>
-            <w:pPr>
-              <w:spacing w:after="0" w:line="240" w:lineRule="auto"/>
-              <w:rPr>
-                <w:rFonts w:ascii="Calibri" w:eastAsia="Times New Roman" w:hAnsi="Calibri" w:cs="Calibri"/>
-                <w:color w:val="000000"/>
-                <w:kern w:val="0"/>
-                <w:sz w:val="16"/>
-                <w:szCs w:val="16"/>
-                <w:lang w:eastAsia="es-CO"/>
-                <w14:ligatures w14:val="none"/>
-              </w:rPr>
-            </w:pPr>
-            <w:r>
-              <w:rPr>
-                <w:rFonts w:ascii="Calibri" w:eastAsia="Times New Roman" w:hAnsi="Calibri" w:cs="Calibri"/>
-                <w:color w:val="000000"/>
-                <w:kern w:val="0"/>
-                <w:sz w:val="16"/>
-                <w:szCs w:val="16"/>
-                <w:lang w:eastAsia="es-CO"/>
-                <w14:ligatures w14:val="none"/>
-              </w:rPr>
-              <w:t>0</w:t>
-            </w:r>
-          </w:p>
-        </w:tc>
-        <w:tc>
-          <w:tcPr>
-            <w:tcW w:w="992" w:type="dxa"/>
-            <w:tcBorders>
-              <w:top w:val="nil"/>
-              <w:left w:val="nil"/>
-              <w:bottom w:val="single" w:sz="8" w:space="0" w:color="auto"/>
-              <w:right w:val="single" w:sz="8" w:space="0" w:color="auto"/>
-            </w:tcBorders>
-            <w:shd w:val="clear" w:color="auto" w:fill="FBE4D5" w:themeFill="accent2" w:themeFillTint="33"/>
-            <w:hideMark/>
-          </w:tcPr>
-          <w:p>
-            <w:pPr>
-              <w:spacing w:after="0" w:line="240" w:lineRule="auto"/>
-              <w:rPr>
-                <w:rFonts w:ascii="Calibri" w:eastAsia="Times New Roman" w:hAnsi="Calibri" w:cs="Calibri"/>
-                <w:color w:val="000000"/>
-                <w:kern w:val="0"/>
-                <w:sz w:val="16"/>
-                <w:szCs w:val="16"/>
-                <w:lang w:eastAsia="es-CO"/>
-                <w14:ligatures w14:val="none"/>
-              </w:rPr>
-            </w:pPr>
-            <w:r>
-              <w:rPr>
-                <w:rFonts w:ascii="Calibri" w:eastAsia="Times New Roman" w:hAnsi="Calibri" w:cs="Calibri"/>
-                <w:color w:val="000000"/>
-                <w:kern w:val="0"/>
-                <w:sz w:val="16"/>
-                <w:szCs w:val="16"/>
-                <w:lang w:eastAsia="es-CO"/>
-                <w14:ligatures w14:val="none"/>
-              </w:rPr>
-              <w:t>-136817</w:t>
-            </w:r>
-          </w:p>
-        </w:tc>
-        <w:tc>
-          <w:tcPr>
-            <w:tcW w:w="709" w:type="dxa"/>
-            <w:tcBorders>
-              <w:top w:val="nil"/>
-              <w:left w:val="nil"/>
-              <w:bottom w:val="single" w:sz="8" w:space="0" w:color="auto"/>
-              <w:right w:val="single" w:sz="8" w:space="0" w:color="auto"/>
-            </w:tcBorders>
-            <w:shd w:val="clear" w:color="auto" w:fill="FBE4D5" w:themeFill="accent2" w:themeFillTint="33"/>
-            <w:hideMark/>
-          </w:tcPr>
-          <w:p>
-            <w:pPr>
-              <w:spacing w:after="0" w:line="240" w:lineRule="auto"/>
-              <w:rPr>
-                <w:rFonts w:ascii="Calibri" w:eastAsia="Times New Roman" w:hAnsi="Calibri" w:cs="Calibri"/>
-                <w:color w:val="000000"/>
-                <w:kern w:val="0"/>
-                <w:sz w:val="16"/>
-                <w:szCs w:val="16"/>
-                <w:lang w:eastAsia="es-CO"/>
-                <w14:ligatures w14:val="none"/>
-              </w:rPr>
-            </w:pPr>
-            <w:r>
-              <w:rPr>
-                <w:rFonts w:ascii="Calibri" w:eastAsia="Times New Roman" w:hAnsi="Calibri" w:cs="Calibri"/>
-                <w:color w:val="000000"/>
-                <w:kern w:val="0"/>
-                <w:sz w:val="16"/>
-                <w:szCs w:val="16"/>
-                <w:lang w:eastAsia="es-CO"/>
-                <w14:ligatures w14:val="none"/>
-              </w:rPr>
-              <w:t> </w:t>
-            </w:r>
-          </w:p>
-        </w:tc>
-        <w:tc>
-          <w:tcPr>
-            <w:tcW w:w="1314" w:type="dxa"/>
-            <w:tcBorders>
-              <w:top w:val="nil"/>
-              <w:left w:val="nil"/>
-              <w:bottom w:val="single" w:sz="8" w:space="0" w:color="auto"/>
-              <w:right w:val="single" w:sz="8" w:space="0" w:color="auto"/>
-            </w:tcBorders>
-            <w:shd w:val="clear" w:color="auto" w:fill="FBE4D5" w:themeFill="accent2" w:themeFillTint="33"/>
-            <w:hideMark/>
-          </w:tcPr>
-          <w:p>
-            <w:pPr>
-              <w:spacing w:after="0" w:line="240" w:lineRule="auto"/>
-              <w:rPr>
-                <w:rFonts w:ascii="Calibri" w:eastAsia="Times New Roman" w:hAnsi="Calibri" w:cs="Calibri"/>
-                <w:color w:val="000000"/>
-                <w:kern w:val="0"/>
-                <w:sz w:val="16"/>
-                <w:szCs w:val="16"/>
-                <w:lang w:eastAsia="es-CO"/>
-                <w14:ligatures w14:val="none"/>
-              </w:rPr>
-            </w:pPr>
-            <w:r>
-              <w:rPr>
-                <w:rFonts w:ascii="Calibri" w:eastAsia="Times New Roman" w:hAnsi="Calibri" w:cs="Calibri"/>
-                <w:color w:val="000000"/>
-                <w:kern w:val="0"/>
-                <w:sz w:val="16"/>
-                <w:szCs w:val="16"/>
-                <w:lang w:eastAsia="es-CO"/>
-                <w14:ligatures w14:val="none"/>
-              </w:rPr>
-              <w:t>1431860876</w:t>
+              <w:t>1.356.031.523</w:t>
             </w:r>
           </w:p>
         </w:tc>
@@ -10462,7 +10462,7 @@
           <w:sz w:val="16"/>
           <w:szCs w:val="16"/>
         </w:rPr>
-        <w:t>ELKIN GUSTAVO CORREA LEÓN</w:t>
+        <w:t>LINA YALILE GIRALDO SÁNCHEZ</w:t>
       </w:r>
       <w:r>
         <w:rPr>
@@ -10868,7 +10868,7 @@
           <w:sz w:val="16"/>
           <w:szCs w:val="16"/>
         </w:rPr>
-        <w:t>2025-02-24 13:02:57</w:t>
+        <w:t>2025-03-12 18:47:44</w:t>
       </w:r>
     </w:p>
     <w:sectPr>

</xml_diff>